<commit_message>
Added all Helm artifacts for DaprAnnotations.  Verified the K8s Manifest is correctly generated on my dev system.  Made final edits of a few artifacts.
</commit_message>
<xml_diff>
--- a/grpc-pubsub-azservicebus-clicreds/SvsClientCredMiddlewareComponent.docx
+++ b/grpc-pubsub-azservicebus-clicreds/SvsClientCredMiddlewareComponent.docx
@@ -82,23 +82,7 @@
         <w:pStyle w:val="NoSpacing"/>
       </w:pPr>
       <w:r>
-        <w:t xml:space="preserve">One useful by product of my work learning to use the </w:t>
-      </w:r>
-      <w:proofErr w:type="spellStart"/>
-      <w:r>
-        <w:t>Dapr</w:t>
-      </w:r>
-      <w:proofErr w:type="spellEnd"/>
-      <w:r>
-        <w:t xml:space="preserve"> Pub/Sub component with the Confidential Client Credential middleware component is that I am also making a sample of this for use by the public.  Once I get the sample working I will finalize this repo and consult with the </w:t>
-      </w:r>
-      <w:proofErr w:type="spellStart"/>
-      <w:r>
-        <w:t>Dapr</w:t>
-      </w:r>
-      <w:proofErr w:type="spellEnd"/>
-      <w:r>
-        <w:t xml:space="preserve"> samples maintainer about the details of contributing a sample.  Thus, t</w:t>
+        <w:t>One useful by product of my work learning to use the Dapr Pub/Sub component with the Confidential Client Credential middleware component is that I am also making a sample of this for use by the public.  Once I get the sample working I will finalize this repo and consult with the Dapr samples maintainer about the details of contributing a sample.  Thus, t</w:t>
       </w:r>
       <w:r>
         <w:t xml:space="preserve">he main concern of this document is to provide an accurate mapping of the information required to interact with an Azure Service Bus topic </w:t>
@@ -107,15 +91,7 @@
         <w:t>via</w:t>
       </w:r>
       <w:r>
-        <w:t xml:space="preserve"> the Client Credentials Flow mapped onto the </w:t>
-      </w:r>
-      <w:proofErr w:type="spellStart"/>
-      <w:r>
-        <w:t>Dapr</w:t>
-      </w:r>
-      <w:proofErr w:type="spellEnd"/>
-      <w:r>
-        <w:t xml:space="preserve"> </w:t>
+        <w:t xml:space="preserve"> the Client Credentials Flow mapped onto the Dapr </w:t>
       </w:r>
       <w:r>
         <w:t>middleware.http.oauth2clientcredentials</w:t>
@@ -1011,17 +987,21 @@
         <w:rPr>
           <w:rFonts w:cstheme="minorHAnsi"/>
         </w:rPr>
-        <w:t xml:space="preserve"> or </w:t>
-      </w:r>
-      <w:proofErr w:type="gramStart"/>
-      <w:r>
-        <w:rPr>
-          <w:rFonts w:cstheme="minorHAnsi"/>
-        </w:rPr>
-        <w:t>Directory(</w:t>
+        <w:t xml:space="preserve"> or Directory</w:t>
+      </w:r>
+      <w:r>
+        <w:rPr>
+          <w:rFonts w:cstheme="minorHAnsi"/>
+        </w:rPr>
+        <w:t xml:space="preserve"> </w:t>
+      </w:r>
+      <w:r>
+        <w:rPr>
+          <w:rFonts w:cstheme="minorHAnsi"/>
+        </w:rPr>
+        <w:t>(</w:t>
       </w:r>
       <w:proofErr w:type="spellStart"/>
-      <w:proofErr w:type="gramEnd"/>
       <w:r>
         <w:rPr>
           <w:rFonts w:cstheme="minorHAnsi"/>
@@ -1033,7 +1013,21 @@
         <w:rPr>
           <w:rFonts w:cstheme="minorHAnsi"/>
         </w:rPr>
-        <w:t>)Id</w:t>
+        <w:t>)</w:t>
+      </w:r>
+      <w:r>
+        <w:rPr>
+          <w:rFonts w:cstheme="minorHAnsi"/>
+        </w:rPr>
+        <w:t xml:space="preserve"> </w:t>
+      </w:r>
+      <w:bookmarkStart w:id="0" w:name="_GoBack"/>
+      <w:bookmarkEnd w:id="0"/>
+      <w:r>
+        <w:rPr>
+          <w:rFonts w:cstheme="minorHAnsi"/>
+        </w:rPr>
+        <w:t>Id</w:t>
       </w:r>
       <w:r>
         <w:rPr>
@@ -2220,8 +2214,6 @@
       <w:r>
         <w:t>Or</w:t>
       </w:r>
-      <w:bookmarkStart w:id="0" w:name="_GoBack"/>
-      <w:bookmarkEnd w:id="0"/>
     </w:p>
     <w:p>
       <w:pPr>
@@ -2255,43 +2247,7 @@
         <w:rPr>
           <w:rFonts w:cstheme="minorHAnsi"/>
         </w:rPr>
-        <w:t xml:space="preserve">Thus, </w:t>
-      </w:r>
-      <w:r>
-        <w:rPr>
-          <w:rFonts w:cstheme="minorHAnsi"/>
-        </w:rPr>
-        <w:t>i</w:t>
-      </w:r>
-      <w:r>
-        <w:rPr>
-          <w:rFonts w:cstheme="minorHAnsi"/>
-        </w:rPr>
-        <w:t xml:space="preserve">t seems </w:t>
-      </w:r>
-      <w:r>
-        <w:rPr>
-          <w:rFonts w:cstheme="minorHAnsi"/>
-        </w:rPr>
-        <w:t>one of these</w:t>
-      </w:r>
-      <w:r>
-        <w:rPr>
-          <w:rFonts w:cstheme="minorHAnsi"/>
-        </w:rPr>
-        <w:t xml:space="preserve"> name/value pair</w:t>
-      </w:r>
-      <w:r>
-        <w:rPr>
-          <w:rFonts w:cstheme="minorHAnsi"/>
-        </w:rPr>
-        <w:t>s</w:t>
-      </w:r>
-      <w:r>
-        <w:rPr>
-          <w:rFonts w:cstheme="minorHAnsi"/>
-        </w:rPr>
-        <w:t xml:space="preserve"> should be in the component under </w:t>
+        <w:t xml:space="preserve">Thus, it seems one of these name/value pairs should be in the component under </w:t>
       </w:r>
       <w:proofErr w:type="spellStart"/>
       <w:r>
@@ -2995,116 +2951,100 @@
       </w:r>
       <w:proofErr w:type="gramEnd"/>
       <w:r>
-        <w:t xml:space="preserve"> for the </w:t>
-      </w:r>
-      <w:proofErr w:type="spellStart"/>
-      <w:r>
-        <w:t>Dapr</w:t>
-      </w:r>
-      <w:proofErr w:type="spellEnd"/>
+        <w:t xml:space="preserve"> for the Dapr </w:t>
+      </w:r>
+      <w:r>
+        <w:t>svs-oauth2clientcredentials-</w:t>
+      </w:r>
+      <w:r>
+        <w:t xml:space="preserve">aad </w:t>
+      </w:r>
+      <w:r>
+        <w:t>Middleware</w:t>
+      </w:r>
       <w:r>
         <w:t xml:space="preserve"> </w:t>
       </w:r>
       <w:r>
-        <w:t>svs-oauth2clientcredentials-</w:t>
-      </w:r>
-      <w:r>
-        <w:t xml:space="preserve">aad </w:t>
-      </w:r>
-      <w:r>
-        <w:t>Middleware</w:t>
-      </w:r>
-      <w:r>
+        <w:t>Component</w:t>
+      </w:r>
+      <w:r>
+        <w:t xml:space="preserve"> Implementation of Client Credentials Flow</w:t>
+      </w:r>
+    </w:p>
+    <w:p>
+      <w:pPr>
+        <w:pStyle w:val="NoSpacing"/>
+        <w:rPr>
+          <w:rFonts w:ascii="Calibri" w:hAnsi="Calibri" w:cs="Calibri"/>
+        </w:rPr>
+      </w:pPr>
+    </w:p>
+    <w:p>
+      <w:pPr>
+        <w:pStyle w:val="NoSpacing"/>
+        <w:rPr>
+          <w:rFonts w:cstheme="minorHAnsi"/>
+          <w:color w:val="222222"/>
+          <w:shd w:val="clear" w:color="auto" w:fill="FFFFFF"/>
+        </w:rPr>
+      </w:pPr>
+      <w:r>
+        <w:rPr>
+          <w:rFonts w:cstheme="minorHAnsi"/>
+        </w:rPr>
+        <w:t>Here is the Dapr</w:t>
+      </w:r>
+      <w:r>
+        <w:rPr>
+          <w:rFonts w:cstheme="minorHAnsi"/>
+          <w:color w:val="222222"/>
+          <w:shd w:val="clear" w:color="auto" w:fill="FFFFFF"/>
+        </w:rPr>
+        <w:t xml:space="preserve"> OAuth (Client Credentials)</w:t>
+      </w:r>
+      <w:r>
+        <w:rPr>
+          <w:rFonts w:cstheme="minorHAnsi"/>
+          <w:color w:val="222222"/>
+          <w:shd w:val="clear" w:color="auto" w:fill="FFFFFF"/>
+        </w:rPr>
+        <w:t xml:space="preserve"> svs-oauth2clientcredentials-aad</w:t>
+      </w:r>
+      <w:r>
+        <w:rPr>
+          <w:rFonts w:cstheme="minorHAnsi"/>
+          <w:color w:val="222222"/>
+          <w:shd w:val="clear" w:color="auto" w:fill="FFFFFF"/>
+        </w:rPr>
+        <w:t xml:space="preserve"> middleware</w:t>
+      </w:r>
+      <w:r>
+        <w:rPr>
+          <w:rFonts w:cstheme="minorHAnsi"/>
+        </w:rPr>
+        <w:t xml:space="preserve"> component </w:t>
+      </w:r>
+      <w:r>
+        <w:rPr>
+          <w:rFonts w:cstheme="minorHAnsi"/>
+        </w:rPr>
+        <w:t xml:space="preserve">patterned </w:t>
+      </w:r>
+      <w:proofErr w:type="gramStart"/>
+      <w:r>
+        <w:rPr>
+          <w:rFonts w:cstheme="minorHAnsi"/>
+        </w:rPr>
+        <w:t>after</w:t>
+      </w:r>
+      <w:r>
+        <w:rPr>
+          <w:rFonts w:cstheme="minorHAnsi"/>
+        </w:rPr>
         <w:t xml:space="preserve"> </w:t>
       </w:r>
       <w:r>
-        <w:t>Component</w:t>
-      </w:r>
-      <w:r>
-        <w:t xml:space="preserve"> Implementation of Client Credentials Flow</w:t>
-      </w:r>
-    </w:p>
-    <w:p>
-      <w:pPr>
-        <w:pStyle w:val="NoSpacing"/>
-        <w:rPr>
-          <w:rFonts w:ascii="Calibri" w:hAnsi="Calibri" w:cs="Calibri"/>
-        </w:rPr>
-      </w:pPr>
-    </w:p>
-    <w:p>
-      <w:pPr>
-        <w:pStyle w:val="NoSpacing"/>
-        <w:rPr>
-          <w:rFonts w:cstheme="minorHAnsi"/>
-          <w:color w:val="222222"/>
-          <w:shd w:val="clear" w:color="auto" w:fill="FFFFFF"/>
-        </w:rPr>
-      </w:pPr>
-      <w:r>
-        <w:rPr>
-          <w:rFonts w:cstheme="minorHAnsi"/>
-        </w:rPr>
-        <w:t xml:space="preserve">Here is the </w:t>
-      </w:r>
-      <w:proofErr w:type="spellStart"/>
-      <w:r>
-        <w:rPr>
-          <w:rFonts w:cstheme="minorHAnsi"/>
-        </w:rPr>
-        <w:t>Dapr</w:t>
-      </w:r>
-      <w:proofErr w:type="spellEnd"/>
-      <w:r>
-        <w:rPr>
-          <w:rFonts w:cstheme="minorHAnsi"/>
-          <w:color w:val="222222"/>
-          <w:shd w:val="clear" w:color="auto" w:fill="FFFFFF"/>
-        </w:rPr>
-        <w:t xml:space="preserve"> OAuth (Client Credentials)</w:t>
-      </w:r>
-      <w:r>
-        <w:rPr>
-          <w:rFonts w:cstheme="minorHAnsi"/>
-          <w:color w:val="222222"/>
-          <w:shd w:val="clear" w:color="auto" w:fill="FFFFFF"/>
-        </w:rPr>
-        <w:t xml:space="preserve"> svs-oauth2clientcredentials-aad</w:t>
-      </w:r>
-      <w:r>
-        <w:rPr>
-          <w:rFonts w:cstheme="minorHAnsi"/>
-          <w:color w:val="222222"/>
-          <w:shd w:val="clear" w:color="auto" w:fill="FFFFFF"/>
-        </w:rPr>
-        <w:t xml:space="preserve"> middleware</w:t>
-      </w:r>
-      <w:r>
-        <w:rPr>
-          <w:rFonts w:cstheme="minorHAnsi"/>
-        </w:rPr>
-        <w:t xml:space="preserve"> component </w:t>
-      </w:r>
-      <w:r>
-        <w:rPr>
-          <w:rFonts w:cstheme="minorHAnsi"/>
-        </w:rPr>
-        <w:t xml:space="preserve">patterned </w:t>
-      </w:r>
-      <w:proofErr w:type="gramStart"/>
-      <w:r>
-        <w:rPr>
-          <w:rFonts w:cstheme="minorHAnsi"/>
-        </w:rPr>
-        <w:t>after</w:t>
-      </w:r>
-      <w:r>
-        <w:rPr>
-          <w:rFonts w:cstheme="minorHAnsi"/>
-        </w:rPr>
-        <w:t xml:space="preserve"> </w:t>
-      </w:r>
-      <w:r>
         <w:rPr>
           <w:rFonts w:cstheme="minorHAnsi"/>
         </w:rPr>
@@ -3117,19 +3057,11 @@
         </w:rPr>
         <w:t xml:space="preserve"> shown in the </w:t>
       </w:r>
-      <w:proofErr w:type="spellStart"/>
-      <w:r>
-        <w:rPr>
-          <w:rFonts w:cstheme="minorHAnsi"/>
-        </w:rPr>
-        <w:t>Dapr</w:t>
-      </w:r>
-      <w:proofErr w:type="spellEnd"/>
-      <w:r>
-        <w:rPr>
-          <w:rFonts w:cstheme="minorHAnsi"/>
-        </w:rPr>
-        <w:t xml:space="preserve"> Documentation at </w:t>
+      <w:r>
+        <w:rPr>
+          <w:rFonts w:cstheme="minorHAnsi"/>
+        </w:rPr>
+        <w:t xml:space="preserve">Dapr Documentation at </w:t>
       </w:r>
       <w:hyperlink r:id="rId13" w:history="1">
         <w:r>

</xml_diff>